<commit_message>
cant hold my liquor
</commit_message>
<xml_diff>
--- a/reports/C2/Student #4/04 - Requirements - Student #4.docx
+++ b/reports/C2/Student #4/04 - Requirements - Student #4.docx
@@ -1531,7 +1531,11 @@
         <w:t>description</w:t>
       </w:r>
       <w:r>
-        <w:t xml:space="preserve"> (up to 255 characters), </w:t>
+        <w:t xml:space="preserve"> (up to 255 </w:t>
+      </w:r>
+      <w:r>
+        <w:lastRenderedPageBreak/>
+        <w:t xml:space="preserve">characters), </w:t>
       </w:r>
       <w:r>
         <w:t xml:space="preserve">a </w:t>
@@ -1543,11 +1547,7 @@
         <w:t>type</w:t>
       </w:r>
       <w:r>
-        <w:t xml:space="preserve"> </w:t>
-      </w:r>
-      <w:r>
-        <w:lastRenderedPageBreak/>
-        <w:t xml:space="preserve">(“FLIGHT </w:t>
+        <w:t xml:space="preserve"> (“FLIGHT </w:t>
       </w:r>
       <w:r>
         <w:t>ISSUES</w:t>
@@ -3878,7 +3878,13 @@
         </w:sdtPr>
         <w:sdtContent>
           <w:r>
-            <w:t xml:space="preserve">    </w:t>
+            <w:t xml:space="preserve"> </w:t>
+          </w:r>
+          <w:r>
+            <w:t>X</w:t>
+          </w:r>
+          <w:r>
+            <w:t xml:space="preserve"> </w:t>
           </w:r>
         </w:sdtContent>
       </w:sdt>
@@ -3946,7 +3952,13 @@
         </w:sdtPr>
         <w:sdtContent>
           <w:r>
-            <w:t xml:space="preserve">    </w:t>
+            <w:t xml:space="preserve"> </w:t>
+          </w:r>
+          <w:r>
+            <w:t>X</w:t>
+          </w:r>
+          <w:r>
+            <w:t xml:space="preserve"> </w:t>
           </w:r>
         </w:sdtContent>
       </w:sdt>
@@ -4022,7 +4034,13 @@
         </w:sdtPr>
         <w:sdtContent>
           <w:r>
-            <w:t xml:space="preserve">    </w:t>
+            <w:t xml:space="preserve"> </w:t>
+          </w:r>
+          <w:r>
+            <w:t>X</w:t>
+          </w:r>
+          <w:r>
+            <w:t xml:space="preserve"> </w:t>
           </w:r>
         </w:sdtContent>
       </w:sdt>
@@ -4090,7 +4108,13 @@
         </w:sdtPr>
         <w:sdtContent>
           <w:r>
-            <w:t xml:space="preserve">    </w:t>
+            <w:t xml:space="preserve"> </w:t>
+          </w:r>
+          <w:r>
+            <w:t>X</w:t>
+          </w:r>
+          <w:r>
+            <w:t xml:space="preserve">  </w:t>
           </w:r>
         </w:sdtContent>
       </w:sdt>
@@ -10869,6 +10893,7 @@
   <w:rsids>
     <w:rsidRoot w:val="004D7778"/>
     <w:rsid w:val="00061CE8"/>
+    <w:rsid w:val="000B255B"/>
     <w:rsid w:val="000F1425"/>
     <w:rsid w:val="000F7930"/>
     <w:rsid w:val="001221F0"/>
@@ -10908,6 +10933,7 @@
     <w:rsid w:val="00D00085"/>
     <w:rsid w:val="00D04804"/>
     <w:rsid w:val="00D72CB9"/>
+    <w:rsid w:val="00DD7AEF"/>
     <w:rsid w:val="00E25325"/>
     <w:rsid w:val="00E44A4D"/>
     <w:rsid w:val="00E92EF0"/>

</xml_diff>